<commit_message>
New translations 01_Game of Life Subtitles - in .srt (corrected).docx (Italian)
</commit_message>
<xml_diff>
--- a/video_subtitles/translation/ita/01_Game of Life Subtitles - in .srt (corrected).docx
+++ b/video_subtitles/translation/ita/01_Game of Life Subtitles - in .srt (corrected).docx
@@ -133,7 +133,7 @@
           <w:sz w:val="22"/>
           <w:shd w:fill="auto" w:val="clear"/>
         </w:rPr>
-        <w:t xml:space="preserve">hello and welcome to this presentation</w:t>
+        <w:t xml:space="preserve">Ciao e benvenuto a questa presentazione</w:t>
       </w:r>
     </w:p>
     <w:p>
@@ -200,7 +200,7 @@
           <w:sz w:val="22"/>
           <w:shd w:fill="auto" w:val="clear"/>
         </w:rPr>
-        <w:t xml:space="preserve">on John Conway's</w:t>
+        <w:t xml:space="preserve">sul Gioco della Vita</w:t>
       </w:r>
     </w:p>
     <w:p>
@@ -267,7 +267,7 @@
           <w:sz w:val="22"/>
           <w:shd w:fill="auto" w:val="clear"/>
         </w:rPr>
-        <w:t xml:space="preserve">Game of Life </w:t>
+        <w:t xml:space="preserve">di John Conway </w:t>
       </w:r>
     </w:p>
     <w:p>
@@ -334,7 +334,7 @@
           <w:sz w:val="22"/>
           <w:shd w:fill="auto" w:val="clear"/>
         </w:rPr>
-        <w:t xml:space="preserve">The game of life is a</w:t>
+        <w:t xml:space="preserve">Il gioco della vita è</w:t>
       </w:r>
     </w:p>
     <w:p>
@@ -401,7 +401,7 @@
           <w:sz w:val="22"/>
           <w:shd w:fill="auto" w:val="clear"/>
         </w:rPr>
-        <w:t xml:space="preserve">The game of life is a cellular automation</w:t>
+        <w:t xml:space="preserve">Un'automazione cellulare</w:t>
       </w:r>
     </w:p>
     <w:p>
@@ -535,7 +535,7 @@
           <w:sz w:val="22"/>
           <w:shd w:fill="auto" w:val="clear"/>
         </w:rPr>
-        <w:t xml:space="preserve">invented by a Cambridge Mathematician</w:t>
+        <w:t xml:space="preserve">inventata da un Matematico di Cambridge</w:t>
       </w:r>
     </w:p>
     <w:p>
@@ -669,7 +669,74 @@
           <w:sz w:val="22"/>
           <w:shd w:fill="auto" w:val="clear"/>
         </w:rPr>
-        <w:t xml:space="preserve">This game consists of a collection of</w:t>
+        <w:t xml:space="preserve">Questo gioco consiste in una raccolta di</w:t>
+      </w:r>
+    </w:p>
+    <w:p>
+      <w:pPr>
+        <w:spacing w:before="0" w:after="0" w:line="240"/>
+        <w:ind w:right="0" w:left="0" w:firstLine="0"/>
+        <w:jc w:val="left"/>
+        <w:rPr>
+          <w:rFonts w:ascii="Courier New" w:hAnsi="Courier New" w:cs="Courier New" w:eastAsia="Courier New"/>
+          <w:color w:val="auto"/>
+          <w:spacing w:val="0"/>
+          <w:position w:val="0"/>
+          <w:sz w:val="22"/>
+          <w:shd w:fill="auto" w:val="clear"/>
+        </w:rPr>
+      </w:pPr>
+      <w:r>
+        <w:rPr>
+          <w:rFonts w:ascii="Courier New" w:hAnsi="Courier New" w:cs="Courier New" w:eastAsia="Courier New"/>
+          <w:color w:val="auto"/>
+          <w:spacing w:val="0"/>
+          <w:position w:val="0"/>
+          <w:sz w:val="22"/>
+          <w:shd w:fill="auto" w:val="clear"/>
+        </w:rPr>
+        <w:t>cellule</w:t>
+      </w:r>
+    </w:p>
+    <w:p>
+      <w:pPr>
+        <w:spacing w:before="0" w:after="0" w:line="240"/>
+        <w:ind w:right="0" w:left="0" w:firstLine="0"/>
+        <w:jc w:val="left"/>
+        <w:rPr>
+          <w:rFonts w:ascii="Courier New" w:hAnsi="Courier New" w:cs="Courier New" w:eastAsia="Courier New"/>
+          <w:color w:val="auto"/>
+          <w:spacing w:val="0"/>
+          <w:position w:val="0"/>
+          <w:sz w:val="22"/>
+          <w:shd w:fill="auto" w:val="clear"/>
+        </w:rPr>
+      </w:pPr>
+    </w:p>
+    <w:p>
+      <w:pPr>
+        <w:spacing w:before="0" w:after="0" w:line="240"/>
+        <w:ind w:right="0" w:left="0" w:firstLine="0"/>
+        <w:jc w:val="left"/>
+        <w:rPr>
+          <w:rFonts w:ascii="Courier New" w:hAnsi="Courier New" w:cs="Courier New" w:eastAsia="Courier New"/>
+          <w:color w:val="auto"/>
+          <w:spacing w:val="0"/>
+          <w:position w:val="0"/>
+          <w:sz w:val="22"/>
+          <w:shd w:fill="auto" w:val="clear"/>
+        </w:rPr>
+      </w:pPr>
+      <w:r>
+        <w:rPr>
+          <w:rFonts w:ascii="Courier New" w:hAnsi="Courier New" w:cs="Courier New" w:eastAsia="Courier New"/>
+          <w:color w:val="auto"/>
+          <w:spacing w:val="0"/>
+          <w:position w:val="0"/>
+          <w:sz w:val="22"/>
+          <w:shd w:fill="auto" w:val="clear"/>
+        </w:rPr>
+        <w:t xml:space="preserve">00:00:45,510 --&gt; 00:00:45,520</w:t>
       </w:r>
     </w:p>
     <w:p>
@@ -736,73 +803,6 @@
           <w:sz w:val="22"/>
           <w:shd w:fill="auto" w:val="clear"/>
         </w:rPr>
-        <w:t xml:space="preserve">00:00:45,510 --&gt; 00:00:45,520</w:t>
-      </w:r>
-    </w:p>
-    <w:p>
-      <w:pPr>
-        <w:spacing w:before="0" w:after="0" w:line="240"/>
-        <w:ind w:right="0" w:left="0" w:firstLine="0"/>
-        <w:jc w:val="left"/>
-        <w:rPr>
-          <w:rFonts w:ascii="Courier New" w:hAnsi="Courier New" w:cs="Courier New" w:eastAsia="Courier New"/>
-          <w:color w:val="auto"/>
-          <w:spacing w:val="0"/>
-          <w:position w:val="0"/>
-          <w:sz w:val="22"/>
-          <w:shd w:fill="auto" w:val="clear"/>
-        </w:rPr>
-      </w:pPr>
-      <w:r>
-        <w:rPr>
-          <w:rFonts w:ascii="Courier New" w:hAnsi="Courier New" w:cs="Courier New" w:eastAsia="Courier New"/>
-          <w:color w:val="auto"/>
-          <w:spacing w:val="0"/>
-          <w:position w:val="0"/>
-          <w:sz w:val="22"/>
-          <w:shd w:fill="auto" w:val="clear"/>
-        </w:rPr>
-        <w:t>cells</w:t>
-      </w:r>
-    </w:p>
-    <w:p>
-      <w:pPr>
-        <w:spacing w:before="0" w:after="0" w:line="240"/>
-        <w:ind w:right="0" w:left="0" w:firstLine="0"/>
-        <w:jc w:val="left"/>
-        <w:rPr>
-          <w:rFonts w:ascii="Courier New" w:hAnsi="Courier New" w:cs="Courier New" w:eastAsia="Courier New"/>
-          <w:color w:val="auto"/>
-          <w:spacing w:val="0"/>
-          <w:position w:val="0"/>
-          <w:sz w:val="22"/>
-          <w:shd w:fill="auto" w:val="clear"/>
-        </w:rPr>
-      </w:pPr>
-    </w:p>
-    <w:p>
-      <w:pPr>
-        <w:spacing w:before="0" w:after="0" w:line="240"/>
-        <w:ind w:right="0" w:left="0" w:firstLine="0"/>
-        <w:jc w:val="left"/>
-        <w:rPr>
-          <w:rFonts w:ascii="Courier New" w:hAnsi="Courier New" w:cs="Courier New" w:eastAsia="Courier New"/>
-          <w:color w:val="auto"/>
-          <w:spacing w:val="0"/>
-          <w:position w:val="0"/>
-          <w:sz w:val="22"/>
-          <w:shd w:fill="auto" w:val="clear"/>
-        </w:rPr>
-      </w:pPr>
-      <w:r>
-        <w:rPr>
-          <w:rFonts w:ascii="Courier New" w:hAnsi="Courier New" w:cs="Courier New" w:eastAsia="Courier New"/>
-          <w:color w:val="auto"/>
-          <w:spacing w:val="0"/>
-          <w:position w:val="0"/>
-          <w:sz w:val="22"/>
-          <w:shd w:fill="auto" w:val="clear"/>
-        </w:rPr>
         <w:t xml:space="preserve">00:00:45,520 --&gt; 00:00:48,320</w:t>
       </w:r>
     </w:p>
@@ -829,7 +829,7 @@
           <w:sz w:val="22"/>
           <w:shd w:fill="auto" w:val="clear"/>
         </w:rPr>
-        <w:t xml:space="preserve">based on a few mathematical rules</w:t>
+        <w:t xml:space="preserve">basate su alcune regole matematiche</w:t>
       </w:r>
     </w:p>
     <w:p>
@@ -896,7 +896,7 @@
           <w:sz w:val="22"/>
           <w:shd w:fill="auto" w:val="clear"/>
         </w:rPr>
-        <w:t xml:space="preserve">The cells can live,</w:t>
+        <w:t xml:space="preserve">Le cellule possono vivere,</w:t>
       </w:r>
     </w:p>
     <w:p>
@@ -989,7 +989,7 @@
           <w:sz w:val="22"/>
           <w:shd w:fill="auto" w:val="clear"/>
         </w:rPr>
-        <w:t xml:space="preserve">the cells can die,</w:t>
+        <w:t xml:space="preserve">le cellule possono morire,</w:t>
       </w:r>
     </w:p>
     <w:p>
@@ -1082,7 +1082,7 @@
           <w:sz w:val="22"/>
           <w:shd w:fill="auto" w:val="clear"/>
         </w:rPr>
-        <w:t xml:space="preserve">or multiply</w:t>
+        <w:t xml:space="preserve">o moltiplicarsi</w:t>
       </w:r>
     </w:p>
     <w:p>
@@ -1149,7 +1149,7 @@
           <w:sz w:val="22"/>
           <w:shd w:fill="auto" w:val="clear"/>
         </w:rPr>
-        <w:t xml:space="preserve">Depending on the initial conditions,</w:t>
+        <w:t xml:space="preserve">In base alle condizioni iniziali,</w:t>
       </w:r>
     </w:p>
     <w:p>
@@ -1216,7 +1216,7 @@
           <w:sz w:val="22"/>
           <w:shd w:fill="auto" w:val="clear"/>
         </w:rPr>
-        <w:t xml:space="preserve">the cells form various patterns</w:t>
+        <w:t xml:space="preserve">le cellule formano vari schemi</w:t>
       </w:r>
     </w:p>
     <w:p>
@@ -1283,7 +1283,7 @@
           <w:sz w:val="22"/>
           <w:shd w:fill="auto" w:val="clear"/>
         </w:rPr>
-        <w:t xml:space="preserve">throughout the course of the game.</w:t>
+        <w:t xml:space="preserve">nel corso del gioco.</w:t>
       </w:r>
     </w:p>
     <w:p>
@@ -1350,7 +1350,7 @@
           <w:sz w:val="22"/>
           <w:shd w:fill="auto" w:val="clear"/>
         </w:rPr>
-        <w:t xml:space="preserve">Now, let's have a look at the rules of the game.</w:t>
+        <w:t xml:space="preserve">Ora, diamo un'occhiata alle regole del gioco.</w:t>
       </w:r>
     </w:p>
     <w:p>
@@ -1417,7 +1417,7 @@
           <w:sz w:val="22"/>
           <w:shd w:fill="auto" w:val="clear"/>
         </w:rPr>
-        <w:t xml:space="preserve">This game consists of 4 rules that</w:t>
+        <w:t xml:space="preserve">Questo gioco consiste in 4 regole che</w:t>
       </w:r>
     </w:p>
     <w:p>
@@ -1484,7 +1484,7 @@
           <w:sz w:val="22"/>
           <w:shd w:fill="auto" w:val="clear"/>
         </w:rPr>
-        <w:t xml:space="preserve">determine if a cell lives,</w:t>
+        <w:t xml:space="preserve">determinano se una cellula vive,</w:t>
       </w:r>
     </w:p>
     <w:p>
@@ -1551,7 +1551,7 @@
           <w:sz w:val="22"/>
           <w:shd w:fill="auto" w:val="clear"/>
         </w:rPr>
-        <w:t xml:space="preserve">or dies.</w:t>
+        <w:t xml:space="preserve">o muore.</w:t>
       </w:r>
     </w:p>
     <w:p>
@@ -1618,7 +1618,7 @@
           <w:sz w:val="22"/>
           <w:shd w:fill="auto" w:val="clear"/>
         </w:rPr>
-        <w:t xml:space="preserve">All depends</w:t>
+        <w:t xml:space="preserve">Tutto dipende</w:t>
       </w:r>
     </w:p>
     <w:p>
@@ -1685,7 +1685,7 @@
           <w:sz w:val="22"/>
           <w:shd w:fill="auto" w:val="clear"/>
         </w:rPr>
-        <w:t xml:space="preserve">on how many of that cell's neighbors are alive</w:t>
+        <w:t xml:space="preserve">da quante delle cellule vicine sono vive</w:t>
       </w:r>
     </w:p>
     <w:p>
@@ -1752,7 +1752,7 @@
           <w:sz w:val="22"/>
           <w:shd w:fill="auto" w:val="clear"/>
         </w:rPr>
-        <w:t xml:space="preserve">The first rule;</w:t>
+        <w:t xml:space="preserve">La prima regola;</w:t>
       </w:r>
     </w:p>
     <w:p>
@@ -1819,7 +1819,7 @@
           <w:sz w:val="22"/>
           <w:shd w:fill="auto" w:val="clear"/>
         </w:rPr>
-        <w:t xml:space="preserve">On birth</w:t>
+        <w:t xml:space="preserve">Alla nascita</w:t>
       </w:r>
     </w:p>
     <w:p>
@@ -1886,7 +1886,7 @@
           <w:sz w:val="22"/>
           <w:shd w:fill="auto" w:val="clear"/>
         </w:rPr>
-        <w:t xml:space="preserve">Now, on the </w:t>
+        <w:t xml:space="preserve">Ora, alla </w:t>
       </w:r>
       <w:r>
         <w:rPr>
@@ -1898,7 +1898,7 @@
           <w:sz w:val="22"/>
           <w:shd w:fill="auto" w:val="clear"/>
         </w:rPr>
-        <w:t xml:space="preserve">birth of a cell</w:t>
+        <w:t xml:space="preserve">nascita di una cellula</w:t>
       </w:r>
       <w:r>
         <w:rPr>
@@ -1977,7 +1977,7 @@
           <w:sz w:val="22"/>
           <w:shd w:fill="auto" w:val="clear"/>
         </w:rPr>
-        <w:t xml:space="preserve">Each dead cell adjacent to exactly three live neighbors</w:t>
+        <w:t xml:space="preserve">Ogni cellula morta adiacente a esattamente tre vicini vivi</w:t>
       </w:r>
     </w:p>
     <w:p>
@@ -2045,7 +2045,7 @@
           <w:sz w:val="22"/>
           <w:shd w:fill="auto" w:val="clear"/>
         </w:rPr>
-        <w:t xml:space="preserve">will become live in the next generation</w:t>
+        <w:t xml:space="preserve">diverrà viva nella prossima generazione</w:t>
       </w:r>
     </w:p>
     <w:p>
@@ -2113,7 +2113,7 @@
           <w:sz w:val="22"/>
           <w:shd w:fill="auto" w:val="clear"/>
         </w:rPr>
-        <w:t xml:space="preserve">for example</w:t>
+        <w:t xml:space="preserve">per esempio</w:t>
       </w:r>
     </w:p>
     <w:p>
@@ -2180,7 +2180,7 @@
           <w:sz w:val="22"/>
           <w:shd w:fill="auto" w:val="clear"/>
         </w:rPr>
-        <w:t xml:space="preserve">Let us use the grid here,</w:t>
+        <w:t xml:space="preserve">Usiamo qui la griglia,</w:t>
       </w:r>
     </w:p>
     <w:p>
@@ -2247,7 +2247,7 @@
           <w:sz w:val="22"/>
           <w:shd w:fill="auto" w:val="clear"/>
         </w:rPr>
-        <w:t xml:space="preserve">Using yellow post it</w:t>
+        <w:t xml:space="preserve">Usiamo il post it giallo</w:t>
       </w:r>
     </w:p>
     <w:p>
@@ -2314,7 +2314,7 @@
           <w:sz w:val="22"/>
           <w:shd w:fill="auto" w:val="clear"/>
         </w:rPr>
-        <w:t xml:space="preserve">to represent a live cell,</w:t>
+        <w:t xml:space="preserve">per rappresentare una cellula viva,</w:t>
       </w:r>
     </w:p>
     <w:p>

</xml_diff>